<commit_message>
fixing boxes in doc  file
</commit_message>
<xml_diff>
--- a/6006CEM_9753941-HS-s1.docx
+++ b/6006CEM_9753941-HS-s1.docx
@@ -3381,7 +3381,19 @@
         <w:rPr>
           <w:rFonts w:cstheme="minorHAnsi"/>
         </w:rPr>
-        <w:t xml:space="preserve"> such Neural Networks to get higher score where possible. </w:t>
+        <w:t xml:space="preserve"> such </w:t>
+      </w:r>
+      <w:r>
+        <w:rPr>
+          <w:rFonts w:cstheme="minorHAnsi"/>
+        </w:rPr>
+        <w:t xml:space="preserve">as </w:t>
+      </w:r>
+      <w:r>
+        <w:rPr>
+          <w:rFonts w:cstheme="minorHAnsi"/>
+        </w:rPr>
+        <w:t xml:space="preserve">Neural Networks to get higher score where possible. </w:t>
       </w:r>
     </w:p>
     <w:p>
@@ -3696,13 +3708,13 @@
           <w:noProof/>
         </w:rPr>
         <w:drawing>
-          <wp:anchor distT="0" distB="0" distL="114300" distR="114300" simplePos="0" relativeHeight="251634688" behindDoc="1" locked="0" layoutInCell="1" allowOverlap="1" wp14:anchorId="511E2404" wp14:editId="43941F2C">
+          <wp:anchor distT="0" distB="0" distL="114300" distR="114300" simplePos="0" relativeHeight="251627008" behindDoc="1" locked="0" layoutInCell="1" allowOverlap="1" wp14:anchorId="511E2404" wp14:editId="3AF650CE">
             <wp:simplePos x="0" y="0"/>
             <wp:positionH relativeFrom="column">
-              <wp:posOffset>3486150</wp:posOffset>
+              <wp:posOffset>3517956</wp:posOffset>
             </wp:positionH>
-            <wp:positionV relativeFrom="page">
-              <wp:posOffset>3418840</wp:posOffset>
+            <wp:positionV relativeFrom="paragraph">
+              <wp:posOffset>6350</wp:posOffset>
             </wp:positionV>
             <wp:extent cx="2521585" cy="1940560"/>
             <wp:effectExtent l="0" t="0" r="0" b="0"/>
@@ -3763,13 +3775,13 @@
           <w:noProof/>
         </w:rPr>
         <w:drawing>
-          <wp:anchor distT="0" distB="0" distL="114300" distR="114300" simplePos="0" relativeHeight="251645952" behindDoc="1" locked="0" layoutInCell="1" allowOverlap="1" wp14:anchorId="5C642543" wp14:editId="247CAE75">
+          <wp:anchor distT="0" distB="0" distL="114300" distR="114300" simplePos="0" relativeHeight="251640320" behindDoc="1" locked="0" layoutInCell="1" allowOverlap="1" wp14:anchorId="5C642543" wp14:editId="1686B785">
             <wp:simplePos x="0" y="0"/>
             <wp:positionH relativeFrom="column">
               <wp:posOffset>329565</wp:posOffset>
             </wp:positionH>
-            <wp:positionV relativeFrom="paragraph">
-              <wp:posOffset>6350</wp:posOffset>
+            <wp:positionV relativeFrom="page">
+              <wp:posOffset>2821940</wp:posOffset>
             </wp:positionV>
             <wp:extent cx="2585720" cy="1988820"/>
             <wp:effectExtent l="0" t="0" r="0" b="0"/>
@@ -3830,6 +3842,8 @@
     <w:p/>
     <w:p/>
     <w:p/>
+    <w:p/>
+    <w:p/>
     <w:p>
       <w:r>
         <w:rPr>
@@ -3840,7 +3854,7 @@
             <v:stroke joinstyle="miter"/>
             <v:path gradientshapeok="t" o:connecttype="rect"/>
           </v:shapetype>
-          <v:shape id="_x0000_s2054" type="#_x0000_t202" style="position:absolute;margin-left:88.85pt;margin-top:39.15pt;width:131.15pt;height:21pt;z-index:-251657216" wrapcoords="-123 0 -123 20829 21600 20829 21600 0 -123 0" stroked="f">
+          <v:shape id="_x0000_s2054" type="#_x0000_t202" style="position:absolute;margin-left:327.4pt;margin-top:383pt;width:131.15pt;height:21pt;z-index:-251658240;mso-position-vertical-relative:page" wrapcoords="-123 0 -123 20829 21600 20829 21600 0 -123 0" stroked="f">
             <v:textbox style="mso-next-textbox:#_x0000_s2054;mso-fit-shape-to-text:t" inset="0,0,0,0">
               <w:txbxContent>
                 <w:p>
@@ -3869,7 +3883,7 @@
                 </w:p>
               </w:txbxContent>
             </v:textbox>
-            <w10:wrap type="tight"/>
+            <w10:wrap type="tight" anchory="page"/>
           </v:shape>
         </w:pict>
       </w:r>
@@ -3877,9 +3891,9 @@
         <w:rPr>
           <w:noProof/>
         </w:rPr>
-        <w:pict w14:anchorId="171A76FE">
-          <v:shape id="_x0000_s2055" type="#_x0000_t202" style="position:absolute;margin-left:-184.85pt;margin-top:43.3pt;width:176.15pt;height:21pt;z-index:251656192;mso-position-horizontal-relative:text;mso-position-vertical-relative:text" wrapcoords="-80 0 -80 20880 21600 20880 21600 0 -80 0" stroked="f">
-            <v:textbox style="mso-next-textbox:#_x0000_s2055;mso-fit-shape-to-text:t" inset="0,0,0,0">
+        <w:pict w14:anchorId="78FEF182">
+          <v:shape id="_x0000_s2073" type="#_x0000_t202" style="position:absolute;margin-left:57.9pt;margin-top:6.6pt;width:176.15pt;height:21pt;z-index:251667456" wrapcoords="-80 0 -80 20880 21600 20880 21600 0 -80 0" stroked="f">
+            <v:textbox style="mso-next-textbox:#_x0000_s2073;mso-fit-shape-to-text:t" inset="0,0,0,0">
               <w:txbxContent>
                 <w:p>
                   <w:pPr>
@@ -3892,14 +3906,24 @@
                   <w:r>
                     <w:t xml:space="preserve">Figure </w:t>
                   </w:r>
-                  <w:fldSimple w:instr=" SEQ Figure \* ARABIC ">
-                    <w:r>
-                      <w:rPr>
-                        <w:noProof/>
-                      </w:rPr>
-                      <w:t>2</w:t>
-                    </w:r>
-                  </w:fldSimple>
+                  <w:r>
+                    <w:fldChar w:fldCharType="begin"/>
+                  </w:r>
+                  <w:r>
+                    <w:instrText xml:space="preserve"> SEQ Figure \* ARABIC </w:instrText>
+                  </w:r>
+                  <w:r>
+                    <w:fldChar w:fldCharType="separate"/>
+                  </w:r>
+                  <w:r>
+                    <w:rPr>
+                      <w:noProof/>
+                    </w:rPr>
+                    <w:t>2</w:t>
+                  </w:r>
+                  <w:r>
+                    <w:fldChar w:fldCharType="end"/>
+                  </w:r>
                   <w:r>
                     <w:t xml:space="preserve"> </w:t>
                   </w:r>
@@ -3980,19 +4004,30 @@
         <w:t xml:space="preserve"> the data, as oversampling would create more of the instances containing &gt;50K, by duplicating them randomly.</w:t>
       </w:r>
     </w:p>
+    <w:p/>
+    <w:p/>
+    <w:p/>
+    <w:p/>
+    <w:p/>
+    <w:p/>
+    <w:p/>
+    <w:p/>
+    <w:p/>
+    <w:p/>
     <w:p>
       <w:r>
         <w:rPr>
           <w:noProof/>
         </w:rPr>
+        <w:lastRenderedPageBreak/>
         <w:drawing>
-          <wp:anchor distT="0" distB="0" distL="114300" distR="114300" simplePos="0" relativeHeight="251657216" behindDoc="1" locked="0" layoutInCell="1" allowOverlap="1" wp14:anchorId="38C3971B" wp14:editId="5E3D7F51">
+          <wp:anchor distT="0" distB="0" distL="114300" distR="114300" simplePos="0" relativeHeight="251658752" behindDoc="1" locked="0" layoutInCell="1" allowOverlap="1" wp14:anchorId="38C3971B" wp14:editId="6B37CB75">
             <wp:simplePos x="0" y="0"/>
             <wp:positionH relativeFrom="column">
-              <wp:posOffset>2714266</wp:posOffset>
+              <wp:posOffset>2792841</wp:posOffset>
             </wp:positionH>
             <wp:positionV relativeFrom="page">
-              <wp:posOffset>1931145</wp:posOffset>
+              <wp:posOffset>2032911</wp:posOffset>
             </wp:positionV>
             <wp:extent cx="3774440" cy="1840865"/>
             <wp:effectExtent l="0" t="0" r="0" b="0"/>
@@ -4069,9 +4104,8 @@
         <w:rPr>
           <w:noProof/>
         </w:rPr>
-        <w:lastRenderedPageBreak/>
         <w:pict w14:anchorId="652F46C0">
-          <v:shape id="_x0000_s2060" type="#_x0000_t202" style="position:absolute;margin-left:340.9pt;margin-top:90.95pt;width:116.35pt;height:14.4pt;z-index:-251656192" wrapcoords="-140 0 -140 20400 21600 20400 21600 0 -140 0" stroked="f">
+          <v:shape id="_x0000_s2060" type="#_x0000_t202" style="position:absolute;margin-left:326.5pt;margin-top:41.45pt;width:116.35pt;height:14.4pt;z-index:251659264" wrapcoords="-140 0 -140 20400 21600 20400 21600 0 -140 0" stroked="f">
             <v:textbox style="mso-next-textbox:#_x0000_s2060" inset="0,0,0,0">
               <w:txbxContent>
                 <w:p>
@@ -4097,7 +4131,6 @@
                 </w:p>
               </w:txbxContent>
             </v:textbox>
-            <w10:wrap type="through"/>
           </v:shape>
         </w:pict>
       </w:r>
@@ -4193,33 +4226,17 @@
     </w:p>
     <w:p>
       <w:r>
-        <w:t>(</w:t>
-      </w:r>
-      <w:r>
-        <w:rPr>
-          <w:i/>
-          <w:iCs/>
-        </w:rPr>
-        <w:t>Figure 3</w:t>
-      </w:r>
-      <w:r>
-        <w:t>)</w:t>
-      </w:r>
-    </w:p>
-    <w:p/>
-    <w:p>
-      <w:r>
         <w:rPr>
           <w:noProof/>
         </w:rPr>
         <w:drawing>
-          <wp:anchor distT="0" distB="0" distL="114300" distR="114300" simplePos="0" relativeHeight="251668480" behindDoc="1" locked="0" layoutInCell="1" allowOverlap="1" wp14:anchorId="474FE426" wp14:editId="784A24D5">
+          <wp:anchor distT="0" distB="0" distL="114300" distR="114300" simplePos="0" relativeHeight="251674112" behindDoc="1" locked="0" layoutInCell="1" allowOverlap="1" wp14:anchorId="474FE426" wp14:editId="7CE61CBE">
             <wp:simplePos x="0" y="0"/>
             <wp:positionH relativeFrom="column">
               <wp:posOffset>2937510</wp:posOffset>
             </wp:positionH>
             <wp:positionV relativeFrom="page">
-              <wp:posOffset>4126230</wp:posOffset>
+              <wp:posOffset>4325013</wp:posOffset>
             </wp:positionV>
             <wp:extent cx="3701415" cy="2032635"/>
             <wp:effectExtent l="0" t="0" r="0" b="0"/>
@@ -4262,8 +4279,61 @@
           </wp:anchor>
         </w:drawing>
       </w:r>
+      <w:r>
+        <w:t>(</w:t>
+      </w:r>
+      <w:r>
+        <w:rPr>
+          <w:i/>
+          <w:iCs/>
+        </w:rPr>
+        <w:t>Figure 3</w:t>
+      </w:r>
+      <w:r>
+        <w:t>)</w:t>
+      </w:r>
     </w:p>
+    <w:p/>
+    <w:p/>
     <w:p>
+      <w:r>
+        <w:rPr>
+          <w:noProof/>
+        </w:rPr>
+        <w:pict w14:anchorId="48ACB1E1">
+          <v:shape id="_x0000_s2057" type="#_x0000_t202" style="position:absolute;margin-left:342.9pt;margin-top:454.8pt;width:116.35pt;height:12.4pt;z-index:251656192;mso-position-horizontal-relative:text;mso-position-vertical-relative:page" wrapcoords="-56 0 -56 20880 21600 20880 21600 0 -56 0" stroked="f">
+            <v:textbox style="mso-next-textbox:#_x0000_s2057" inset="0,0,0,0">
+              <w:txbxContent>
+                <w:p>
+                  <w:pPr>
+                    <w:pStyle w:val="Caption"/>
+                    <w:rPr>
+                      <w:noProof/>
+                    </w:rPr>
+                  </w:pPr>
+                  <w:bookmarkStart w:id="10" w:name="_Toc120796205"/>
+                  <w:r>
+                    <w:t xml:space="preserve">Figure </w:t>
+                  </w:r>
+                  <w:fldSimple w:instr=" SEQ Figure \* ARABIC ">
+                    <w:r>
+                      <w:rPr>
+                        <w:noProof/>
+                      </w:rPr>
+                      <w:t>4</w:t>
+                    </w:r>
+                  </w:fldSimple>
+                  <w:r>
+                    <w:t xml:space="preserve"> Education level counts</w:t>
+                  </w:r>
+                  <w:bookmarkEnd w:id="10"/>
+                </w:p>
+              </w:txbxContent>
+            </v:textbox>
+            <w10:wrap type="topAndBottom" anchory="page"/>
+          </v:shape>
+        </w:pict>
+      </w:r>
       <w:r>
         <w:t xml:space="preserve">In the </w:t>
       </w:r>
@@ -4318,46 +4388,6 @@
       </w:r>
     </w:p>
     <w:p/>
-    <w:p>
-      <w:r>
-        <w:rPr>
-          <w:noProof/>
-        </w:rPr>
-        <w:pict w14:anchorId="48ACB1E1">
-          <v:shape id="_x0000_s2057" type="#_x0000_t202" style="position:absolute;margin-left:347.3pt;margin-top:492.4pt;width:116.35pt;height:12.4pt;z-index:251657216;mso-position-horizontal-relative:text;mso-position-vertical-relative:page" wrapcoords="-56 0 -56 20880 21600 20880 21600 0 -56 0" stroked="f">
-            <v:textbox style="mso-next-textbox:#_x0000_s2057" inset="0,0,0,0">
-              <w:txbxContent>
-                <w:p>
-                  <w:pPr>
-                    <w:pStyle w:val="Caption"/>
-                    <w:rPr>
-                      <w:noProof/>
-                    </w:rPr>
-                  </w:pPr>
-                  <w:bookmarkStart w:id="10" w:name="_Toc120796205"/>
-                  <w:r>
-                    <w:t xml:space="preserve">Figure </w:t>
-                  </w:r>
-                  <w:fldSimple w:instr=" SEQ Figure \* ARABIC ">
-                    <w:r>
-                      <w:rPr>
-                        <w:noProof/>
-                      </w:rPr>
-                      <w:t>4</w:t>
-                    </w:r>
-                  </w:fldSimple>
-                  <w:r>
-                    <w:t xml:space="preserve"> Education level counts</w:t>
-                  </w:r>
-                  <w:bookmarkEnd w:id="10"/>
-                </w:p>
-              </w:txbxContent>
-            </v:textbox>
-            <w10:wrap type="topAndBottom" anchory="page"/>
-          </v:shape>
-        </w:pict>
-      </w:r>
-    </w:p>
     <w:p/>
     <w:p/>
     <w:p>
@@ -4366,13 +4396,13 @@
           <w:noProof/>
         </w:rPr>
         <w:drawing>
-          <wp:anchor distT="0" distB="0" distL="114300" distR="114300" simplePos="0" relativeHeight="251679744" behindDoc="1" locked="0" layoutInCell="1" allowOverlap="1" wp14:anchorId="33E6350B" wp14:editId="4F73FA7C">
+          <wp:anchor distT="0" distB="0" distL="114300" distR="114300" simplePos="0" relativeHeight="251687424" behindDoc="1" locked="0" layoutInCell="1" allowOverlap="1" wp14:anchorId="33E6350B" wp14:editId="22E9908C">
             <wp:simplePos x="0" y="0"/>
             <wp:positionH relativeFrom="column">
-              <wp:posOffset>2952778</wp:posOffset>
+              <wp:posOffset>2944799</wp:posOffset>
             </wp:positionH>
             <wp:positionV relativeFrom="page">
-              <wp:posOffset>6582962</wp:posOffset>
+              <wp:posOffset>7170806</wp:posOffset>
             </wp:positionV>
             <wp:extent cx="3642360" cy="2237105"/>
             <wp:effectExtent l="0" t="0" r="0" b="0"/>
@@ -4422,6 +4452,8 @@
           </wp:anchor>
         </w:drawing>
       </w:r>
+    </w:p>
+    <w:p>
       <w:r>
         <w:t>Finally,</w:t>
       </w:r>
@@ -4516,7 +4548,7 @@
           <w:noProof/>
         </w:rPr>
         <w:pict w14:anchorId="47F0DD25">
-          <v:shape id="_x0000_s2058" type="#_x0000_t202" style="position:absolute;margin-left:354.25pt;margin-top:704.4pt;width:98.45pt;height:11.2pt;z-index:251658240;mso-position-horizontal-relative:text;mso-position-vertical-relative:page" wrapcoords="-57 0 -57 20880 21600 20880 21600 0 -57 0" stroked="f">
+          <v:shape id="_x0000_s2058" type="#_x0000_t202" style="position:absolute;margin-left:354.25pt;margin-top:704.4pt;width:98.45pt;height:11.2pt;z-index:251657216;mso-position-horizontal-relative:text;mso-position-vertical-relative:page" wrapcoords="-57 0 -57 20880 21600 20880 21600 0 -57 0" stroked="f">
             <v:textbox style="mso-next-textbox:#_x0000_s2058" inset="0,0,0,0">
               <w:txbxContent>
                 <w:p>
@@ -5589,7 +5621,7 @@
           <w:noProof/>
         </w:rPr>
         <w:drawing>
-          <wp:anchor distT="0" distB="0" distL="114300" distR="114300" simplePos="0" relativeHeight="251683840" behindDoc="0" locked="0" layoutInCell="1" allowOverlap="1" wp14:anchorId="3435DFB7" wp14:editId="2F5D51AC">
+          <wp:anchor distT="0" distB="0" distL="114300" distR="114300" simplePos="0" relativeHeight="251691520" behindDoc="0" locked="0" layoutInCell="1" allowOverlap="1" wp14:anchorId="3435DFB7" wp14:editId="755B1782">
             <wp:simplePos x="0" y="0"/>
             <wp:positionH relativeFrom="margin">
               <wp:posOffset>2804795</wp:posOffset>
@@ -5686,7 +5718,7 @@
           <w:noProof/>
         </w:rPr>
         <w:pict w14:anchorId="6136C7E5">
-          <v:shape id="_x0000_s2062" type="#_x0000_t202" style="position:absolute;margin-left:329.85pt;margin-top:441.45pt;width:112.6pt;height:15.9pt;z-index:251661312;mso-position-horizontal-relative:text;mso-position-vertical-relative:page" stroked="f">
+          <v:shape id="_x0000_s2062" type="#_x0000_t202" style="position:absolute;margin-left:329.85pt;margin-top:441.45pt;width:112.6pt;height:15.9pt;z-index:251660288;mso-position-horizontal-relative:text;mso-position-vertical-relative:page" stroked="f">
             <v:textbox style="mso-next-textbox:#_x0000_s2062" inset="0,0,0,0">
               <w:txbxContent>
                 <w:p>
@@ -5726,7 +5758,7 @@
           <w:noProof/>
         </w:rPr>
         <w:drawing>
-          <wp:anchor distT="0" distB="0" distL="114300" distR="114300" simplePos="0" relativeHeight="251686912" behindDoc="1" locked="0" layoutInCell="1" allowOverlap="1" wp14:anchorId="79EF7577" wp14:editId="2A12F92B">
+          <wp:anchor distT="0" distB="0" distL="114300" distR="114300" simplePos="0" relativeHeight="251694592" behindDoc="1" locked="0" layoutInCell="1" allowOverlap="1" wp14:anchorId="79EF7577" wp14:editId="42A1CF76">
             <wp:simplePos x="0" y="0"/>
             <wp:positionH relativeFrom="column">
               <wp:posOffset>-20320</wp:posOffset>
@@ -5794,7 +5826,7 @@
     <w:p>
       <w:r>
         <w:drawing>
-          <wp:anchor distT="0" distB="0" distL="114300" distR="114300" simplePos="0" relativeHeight="251691008" behindDoc="1" locked="0" layoutInCell="1" allowOverlap="1" wp14:anchorId="3D0DD0FC" wp14:editId="34EDBD9D">
+          <wp:anchor distT="0" distB="0" distL="114300" distR="114300" simplePos="0" relativeHeight="251698688" behindDoc="1" locked="0" layoutInCell="1" allowOverlap="1" wp14:anchorId="3D0DD0FC" wp14:editId="54A0B7CF">
             <wp:simplePos x="0" y="0"/>
             <wp:positionH relativeFrom="column">
               <wp:posOffset>29541</wp:posOffset>
@@ -5856,7 +5888,7 @@
           <w:noProof/>
         </w:rPr>
         <w:pict w14:anchorId="6136C7E5">
-          <v:shape id="_x0000_s2065" type="#_x0000_t202" style="position:absolute;margin-left:65.4pt;margin-top:735.85pt;width:155.15pt;height:15.9pt;z-index:251663360;mso-position-horizontal-relative:text;mso-position-vertical-relative:page" stroked="f">
+          <v:shape id="_x0000_s2065" type="#_x0000_t202" style="position:absolute;margin-left:65.4pt;margin-top:735.85pt;width:155.15pt;height:15.9pt;z-index:251662336;mso-position-horizontal-relative:text;mso-position-vertical-relative:page" stroked="f">
             <v:textbox style="mso-next-textbox:#_x0000_s2065" inset="0,0,0,0">
               <w:txbxContent>
                 <w:p>
@@ -5909,7 +5941,7 @@
           <w:noProof/>
         </w:rPr>
         <w:pict w14:anchorId="6136C7E5">
-          <v:shape id="_x0000_s2064" type="#_x0000_t202" style="position:absolute;margin-left:-180.15pt;margin-top:738.15pt;width:124.55pt;height:15.9pt;z-index:251662336;mso-position-horizontal-relative:text;mso-position-vertical-relative:page" stroked="f">
+          <v:shape id="_x0000_s2064" type="#_x0000_t202" style="position:absolute;margin-left:-180.15pt;margin-top:738.15pt;width:124.55pt;height:15.9pt;z-index:251661312;mso-position-horizontal-relative:text;mso-position-vertical-relative:page" stroked="f">
             <v:textbox style="mso-next-textbox:#_x0000_s2064" inset="0,0,0,0">
               <w:txbxContent>
                 <w:p>
@@ -5972,7 +6004,7 @@
         </w:rPr>
         <w:lastRenderedPageBreak/>
         <w:pict w14:anchorId="6136C7E5">
-          <v:shape id="_x0000_s2069" type="#_x0000_t202" style="position:absolute;margin-left:322.05pt;margin-top:358.2pt;width:142.65pt;height:15.9pt;z-index:-251651072;mso-position-horizontal-relative:text;mso-position-vertical-relative:page" wrapcoords="-144 0 -144 20571 21600 20571 21600 0 -144 0" stroked="f">
+          <v:shape id="_x0000_s2069" type="#_x0000_t202" style="position:absolute;margin-left:322.05pt;margin-top:358.2pt;width:142.65pt;height:15.9pt;z-index:-251652096;mso-position-horizontal-relative:text;mso-position-vertical-relative:page" wrapcoords="-144 0 -144 20571 21600 20571 21600 0 -144 0" stroked="f">
             <v:textbox style="mso-next-textbox:#_x0000_s2069" inset="0,0,0,0">
               <w:txbxContent>
                 <w:p>
@@ -6019,7 +6051,7 @@
           <w:noProof/>
         </w:rPr>
         <w:pict w14:anchorId="6136C7E5">
-          <v:shape id="_x0000_s2070" type="#_x0000_t202" style="position:absolute;margin-left:66pt;margin-top:358.2pt;width:145.2pt;height:15.9pt;z-index:251666432;mso-position-horizontal-relative:text;mso-position-vertical-relative:page" wrapcoords="-144 0 -144 20571 21600 20571 21600 0 -144 0" stroked="f">
+          <v:shape id="_x0000_s2070" type="#_x0000_t202" style="position:absolute;margin-left:66pt;margin-top:358.2pt;width:145.2pt;height:15.9pt;z-index:251665408;mso-position-horizontal-relative:text;mso-position-vertical-relative:page" wrapcoords="-144 0 -144 20571 21600 20571 21600 0 -144 0" stroked="f">
             <v:textbox style="mso-next-textbox:#_x0000_s2070" inset="0,0,0,0">
               <w:txbxContent>
                 <w:p>
@@ -6265,7 +6297,7 @@
           <w:noProof/>
         </w:rPr>
         <w:pict w14:anchorId="6136C7E5">
-          <v:shape id="_x0000_s2072" type="#_x0000_t202" style="position:absolute;margin-left:312.75pt;margin-top:658.4pt;width:153.3pt;height:15.9pt;z-index:251667456;mso-position-horizontal-relative:text;mso-position-vertical-relative:page" wrapcoords="-144 0 -144 20571 21600 20571 21600 0 -144 0" stroked="f">
+          <v:shape id="_x0000_s2072" type="#_x0000_t202" style="position:absolute;margin-left:312.75pt;margin-top:658.4pt;width:153.3pt;height:15.9pt;z-index:251666432;mso-position-horizontal-relative:text;mso-position-vertical-relative:page" wrapcoords="-144 0 -144 20571 21600 20571 21600 0 -144 0" stroked="f">
             <v:textbox style="mso-next-textbox:#_x0000_s2072" inset="0,0,0,0">
               <w:txbxContent>
                 <w:p>
@@ -6318,7 +6350,7 @@
           <w:noProof/>
         </w:rPr>
         <w:pict w14:anchorId="6136C7E5">
-          <v:shape id="_x0000_s2068" type="#_x0000_t202" style="position:absolute;margin-left:64.75pt;margin-top:655.9pt;width:138.9pt;height:15.9pt;z-index:251664384;mso-position-horizontal-relative:text;mso-position-vertical-relative:page" wrapcoords="-144 0 -144 20571 21600 20571 21600 0 -144 0" stroked="f">
+          <v:shape id="_x0000_s2068" type="#_x0000_t202" style="position:absolute;margin-left:64.75pt;margin-top:655.9pt;width:138.9pt;height:15.9pt;z-index:251663360;mso-position-horizontal-relative:text;mso-position-vertical-relative:page" wrapcoords="-144 0 -144 20571 21600 20571 21600 0 -144 0" stroked="f">
             <v:textbox style="mso-next-textbox:#_x0000_s2068" inset="0,0,0,0">
               <w:txbxContent>
                 <w:p>

</xml_diff>